<commit_message>
Refactory code to use new Material class and Entity class.
</commit_message>
<xml_diff>
--- a/DX11Study/InitDirect3D/Docs/Develop Notes.docx
+++ b/DX11Study/InitDirect3D/Docs/Develop Notes.docx
@@ -978,25 +978,65 @@
           <w:lang w:val="en-US" w:eastAsia="zh-CN"/>
         </w:rPr>
       </w:pPr>
+    </w:p>
+    <w:p>
+      <w:pPr>
+        <w:rPr>
+          <w:rFonts w:hint="eastAsia" w:ascii="微软雅黑" w:hAnsi="微软雅黑" w:eastAsia="微软雅黑" w:cs="微软雅黑"/>
+          <w:lang w:val="en-US" w:eastAsia="zh-CN"/>
+        </w:rPr>
+      </w:pPr>
+      <w:r>
+        <w:rPr>
+          <w:rFonts w:hint="eastAsia" w:ascii="微软雅黑" w:hAnsi="微软雅黑" w:eastAsia="微软雅黑" w:cs="微软雅黑"/>
+          <w:lang w:val="en-US" w:eastAsia="zh-CN"/>
+        </w:rPr>
+        <w:t>2014年7月1日</w:t>
+      </w:r>
+    </w:p>
+    <w:p>
+      <w:pPr>
+        <w:ind w:firstLine="500" w:firstLineChars="0"/>
+        <w:rPr>
+          <w:rFonts w:hint="eastAsia" w:ascii="微软雅黑" w:hAnsi="微软雅黑" w:eastAsia="微软雅黑" w:cs="微软雅黑"/>
+          <w:lang w:val="en-US" w:eastAsia="zh-CN"/>
+        </w:rPr>
+      </w:pPr>
+      <w:r>
+        <w:rPr>
+          <w:rFonts w:hint="eastAsia" w:ascii="微软雅黑" w:hAnsi="微软雅黑" w:eastAsia="微软雅黑" w:cs="微软雅黑"/>
+          <w:lang w:val="en-US" w:eastAsia="zh-CN"/>
+        </w:rPr>
+        <w:t>抽象出简单的IRenderable，表示可渲染的几何体(目前是静态)。Entity继承自IRenderable，用来表示场景中可见的物体。定义了简单的Material类型，还没有加入从xml加载材质文件的功能，目前只有简单的API可以调用。</w:t>
+      </w:r>
+    </w:p>
+    <w:p>
+      <w:pPr>
+        <w:ind w:firstLine="500" w:firstLineChars="0"/>
+        <w:rPr>
+          <w:rFonts w:hint="eastAsia" w:ascii="微软雅黑" w:hAnsi="微软雅黑" w:eastAsia="微软雅黑" w:cs="微软雅黑"/>
+          <w:lang w:val="en-US" w:eastAsia="zh-CN"/>
+        </w:rPr>
+      </w:pPr>
+    </w:p>
+    <w:p>
+      <w:pPr>
+        <w:rPr>
+          <w:rFonts w:hint="eastAsia" w:ascii="微软雅黑" w:hAnsi="微软雅黑" w:eastAsia="微软雅黑" w:cs="微软雅黑"/>
+          <w:lang w:val="en-US" w:eastAsia="zh-CN"/>
+        </w:rPr>
+      </w:pPr>
+    </w:p>
+    <w:p>
+      <w:pPr>
+        <w:rPr>
+          <w:rFonts w:hint="eastAsia" w:ascii="微软雅黑" w:hAnsi="微软雅黑" w:eastAsia="微软雅黑" w:cs="微软雅黑"/>
+          <w:lang w:val="en-US" w:eastAsia="zh-CN"/>
+        </w:rPr>
+      </w:pPr>
       <w:bookmarkStart w:id="0" w:name="_GoBack"/>
-      <w:bookmarkEnd w:id="0"/>
-    </w:p>
-    <w:p>
-      <w:pPr>
-        <w:rPr>
-          <w:rFonts w:hint="eastAsia" w:ascii="微软雅黑" w:hAnsi="微软雅黑" w:eastAsia="微软雅黑" w:cs="微软雅黑"/>
-          <w:lang w:val="en-US" w:eastAsia="zh-CN"/>
-        </w:rPr>
-      </w:pPr>
-    </w:p>
-    <w:p>
-      <w:pPr>
-        <w:rPr>
-          <w:rFonts w:hint="eastAsia" w:ascii="微软雅黑" w:hAnsi="微软雅黑" w:eastAsia="微软雅黑" w:cs="微软雅黑"/>
-          <w:lang w:val="en-US" w:eastAsia="zh-CN"/>
-        </w:rPr>
-      </w:pPr>
-    </w:p>
+    </w:p>
+    <w:bookmarkEnd w:id="0"/>
     <w:sectPr>
       <w:pgMar w:top="1440" w:right="1800" w:bottom="1440" w:left="1800" w:header="720" w:footer="720" w:gutter="0"/>
       <w:cols w:space="720" w:num="1"/>

</xml_diff>